<commit_message>
4. Rutas protegidas y diferenciacion de ADMIN y USER en DashboardPage y sincronizacion de roles con backend
</commit_message>
<xml_diff>
--- a/gestor_reservas_backend/backend_documentacion/5. Disponibilidad de pistas en bloques de 30min.docx
+++ b/gestor_reservas_backend/backend_documentacion/5. Disponibilidad de pistas en bloques de 30min.docx
@@ -4,6 +4,9 @@
   <w:body>
     <w:p>
       <w:r>
+        <w:rPr>
+          <w:noProof/>
+        </w:rPr>
         <w:drawing>
           <wp:inline distT="0" distB="0" distL="0" distR="0" wp14:anchorId="7C69AF37" wp14:editId="1F925DE7">
             <wp:extent cx="5400040" cy="3709035"/>
@@ -43,6 +46,9 @@
     </w:p>
     <w:p>
       <w:r>
+        <w:rPr>
+          <w:noProof/>
+        </w:rPr>
         <w:drawing>
           <wp:inline distT="0" distB="0" distL="0" distR="0" wp14:anchorId="6F462AE8" wp14:editId="7FC3C81C">
             <wp:extent cx="5400040" cy="2961005"/>
@@ -229,6 +235,9 @@
     </w:p>
     <w:p>
       <w:r>
+        <w:rPr>
+          <w:noProof/>
+        </w:rPr>
         <w:drawing>
           <wp:inline distT="0" distB="0" distL="0" distR="0" wp14:anchorId="63C4DEB9" wp14:editId="4FC85F81">
             <wp:extent cx="1924319" cy="2286319"/>
@@ -283,6 +292,9 @@
     </w:p>
     <w:p>
       <w:r>
+        <w:rPr>
+          <w:noProof/>
+        </w:rPr>
         <w:drawing>
           <wp:inline distT="0" distB="0" distL="0" distR="0" wp14:anchorId="02A02FB3" wp14:editId="2D6AAA89">
             <wp:extent cx="5400040" cy="4573905"/>
@@ -322,6 +334,9 @@
     </w:p>
     <w:p>
       <w:r>
+        <w:rPr>
+          <w:noProof/>
+        </w:rPr>
         <w:lastRenderedPageBreak/>
         <w:drawing>
           <wp:inline distT="0" distB="0" distL="0" distR="0" wp14:anchorId="2DC9BA0C" wp14:editId="363B55E3">
@@ -470,6 +485,9 @@
     </w:p>
     <w:p>
       <w:r>
+        <w:rPr>
+          <w:noProof/>
+        </w:rPr>
         <w:drawing>
           <wp:inline distT="0" distB="0" distL="0" distR="0" wp14:anchorId="64708C72" wp14:editId="50DF0F1E">
             <wp:extent cx="2076740" cy="2086266"/>
@@ -524,6 +542,9 @@
     </w:p>
     <w:p>
       <w:r>
+        <w:rPr>
+          <w:noProof/>
+        </w:rPr>
         <w:lastRenderedPageBreak/>
         <w:drawing>
           <wp:inline distT="0" distB="0" distL="0" distR="0" wp14:anchorId="7A780654" wp14:editId="4EC12FE1">
@@ -700,6 +721,9 @@
     </w:p>
     <w:p>
       <w:r>
+        <w:rPr>
+          <w:noProof/>
+        </w:rPr>
         <w:lastRenderedPageBreak/>
         <w:drawing>
           <wp:inline distT="0" distB="0" distL="0" distR="0" wp14:anchorId="20C4F01A" wp14:editId="143D11FB">
@@ -755,6 +779,9 @@
     </w:p>
     <w:p>
       <w:r>
+        <w:rPr>
+          <w:noProof/>
+        </w:rPr>
         <w:drawing>
           <wp:inline distT="0" distB="0" distL="0" distR="0" wp14:anchorId="13D9ACBE" wp14:editId="0ECCE141">
             <wp:extent cx="5400040" cy="2051050"/>
@@ -967,6 +994,9 @@
     </w:p>
     <w:p>
       <w:r>
+        <w:rPr>
+          <w:noProof/>
+        </w:rPr>
         <w:lastRenderedPageBreak/>
         <w:drawing>
           <wp:inline distT="0" distB="0" distL="0" distR="0" wp14:anchorId="012F46D9" wp14:editId="2EBFACE8">
@@ -1020,13 +1050,7 @@
       </w:r>
       <w:proofErr w:type="spellEnd"/>
       <w:r>
-        <w:t xml:space="preserve"> añado el código de que conecta las rutas de</w:t>
-      </w:r>
-      <w:r>
-        <w:t xml:space="preserve"> la disponibilidad de huecos libres</w:t>
-      </w:r>
-      <w:r>
-        <w:t xml:space="preserve"> a la </w:t>
+        <w:t xml:space="preserve"> añado el código de que conecta las rutas de la disponibilidad de huecos libres a la </w:t>
       </w:r>
       <w:proofErr w:type="gramStart"/>
       <w:r>
@@ -1038,12 +1062,32 @@
       </w:r>
     </w:p>
     <w:p>
-      <w:r>
+      <w:pPr>
+        <w:rPr>
+          <w:b/>
+          <w:bCs/>
+        </w:rPr>
+      </w:pPr>
+      <w:r>
+        <w:rPr>
+          <w:b/>
+          <w:bCs/>
+        </w:rPr>
         <w:t>PRUEBA</w:t>
       </w:r>
-    </w:p>
-    <w:p>
-      <w:r>
+      <w:r>
+        <w:rPr>
+          <w:b/>
+          <w:bCs/>
+        </w:rPr>
+        <w:t>S</w:t>
+      </w:r>
+    </w:p>
+    <w:p>
+      <w:r>
+        <w:rPr>
+          <w:noProof/>
+        </w:rPr>
         <w:drawing>
           <wp:inline distT="0" distB="0" distL="0" distR="0" wp14:anchorId="03458ADC" wp14:editId="1E9280C0">
             <wp:extent cx="5400040" cy="2252345"/>
@@ -1114,6 +1158,9 @@
     </w:p>
     <w:p>
       <w:r>
+        <w:rPr>
+          <w:noProof/>
+        </w:rPr>
         <w:drawing>
           <wp:inline distT="0" distB="0" distL="0" distR="0" wp14:anchorId="5F081AEF" wp14:editId="12239E59">
             <wp:extent cx="5400040" cy="144780"/>
@@ -1205,6 +1252,9 @@
     </w:p>
     <w:p>
       <w:r>
+        <w:rPr>
+          <w:noProof/>
+        </w:rPr>
         <w:lastRenderedPageBreak/>
         <w:drawing>
           <wp:inline distT="0" distB="0" distL="0" distR="0" wp14:anchorId="37A574A3" wp14:editId="0659CC8B">
@@ -1255,6 +1305,9 @@
     </w:p>
     <w:p>
       <w:r>
+        <w:rPr>
+          <w:noProof/>
+        </w:rPr>
         <w:drawing>
           <wp:inline distT="0" distB="0" distL="0" distR="0" wp14:anchorId="7ABA3FBB" wp14:editId="3DD830ED">
             <wp:extent cx="5400040" cy="1108075"/>
@@ -2068,6 +2121,7 @@
   <w:style w:type="character" w:default="1" w:styleId="Fuentedeprrafopredeter">
     <w:name w:val="Default Paragraph Font"/>
     <w:uiPriority w:val="1"/>
+    <w:semiHidden/>
     <w:unhideWhenUsed/>
   </w:style>
   <w:style w:type="table" w:default="1" w:styleId="Tablanormal">

</xml_diff>